<commit_message>
Clean up and a couple more web sites with fonts
</commit_message>
<xml_diff>
--- a/Design/Research/Web/Cool Star Wars Websites.docx
+++ b/Design/Research/Web/Cool Star Wars Websites.docx
@@ -96,13 +96,68 @@
       <w:hyperlink r:id="rId4" w:history="1">
         <w:r>
           <w:rPr>
-            <w:rFonts w:ascii="Times New Roman" w:eastAsia="Times New Roman" w:hAnsi="Times New Roman" w:cs="Times New Roman"/>
-            <w:color w:val="0000FF"/>
-            <w:sz w:val="27"/>
-            <w:szCs w:val="27"/>
-            <w:u w:val="single"/>
-          </w:rPr>
-          <w:t>Star Wars Logos: The evolution of a film icon - 99designs</w:t>
+            <w:rStyle w:val="Hyperlink"/>
+            <w:rFonts w:ascii="Times New Roman" w:eastAsia="Times New Roman" w:hAnsi="Times New Roman" w:cs="Times New Roman"/>
+            <w:sz w:val="27"/>
+            <w:szCs w:val="27"/>
+          </w:rPr>
+          <w:t xml:space="preserve">62 Free </w:t>
+        </w:r>
+        <w:proofErr w:type="gramStart"/>
+        <w:r>
+          <w:rPr>
+            <w:rStyle w:val="Hyperlink"/>
+            <w:rFonts w:ascii="Times New Roman" w:eastAsia="Times New Roman" w:hAnsi="Times New Roman" w:cs="Times New Roman"/>
+            <w:sz w:val="27"/>
+            <w:szCs w:val="27"/>
+          </w:rPr>
+          <w:t xml:space="preserve">star </w:t>
+        </w:r>
+        <w:r>
+          <w:rPr>
+            <w:rStyle w:val="Hyperlink"/>
+            <w:rFonts w:ascii="Times New Roman" w:eastAsia="Times New Roman" w:hAnsi="Times New Roman" w:cs="Times New Roman"/>
+            <w:sz w:val="27"/>
+            <w:szCs w:val="27"/>
+          </w:rPr>
+          <w:t>w</w:t>
+        </w:r>
+        <w:r>
+          <w:rPr>
+            <w:rStyle w:val="Hyperlink"/>
+            <w:rFonts w:ascii="Times New Roman" w:eastAsia="Times New Roman" w:hAnsi="Times New Roman" w:cs="Times New Roman"/>
+            <w:sz w:val="27"/>
+            <w:szCs w:val="27"/>
+          </w:rPr>
+          <w:t>ars</w:t>
+        </w:r>
+        <w:proofErr w:type="gramEnd"/>
+        <w:r>
+          <w:rPr>
+            <w:rStyle w:val="Hyperlink"/>
+            <w:rFonts w:ascii="Times New Roman" w:eastAsia="Times New Roman" w:hAnsi="Times New Roman" w:cs="Times New Roman"/>
+            <w:sz w:val="27"/>
+            <w:szCs w:val="27"/>
+          </w:rPr>
+          <w:t xml:space="preserve"> f</w:t>
+        </w:r>
+        <w:r>
+          <w:rPr>
+            <w:rStyle w:val="Hyperlink"/>
+            <w:rFonts w:ascii="Times New Roman" w:eastAsia="Times New Roman" w:hAnsi="Times New Roman" w:cs="Times New Roman"/>
+            <w:sz w:val="27"/>
+            <w:szCs w:val="27"/>
+          </w:rPr>
+          <w:t>o</w:t>
+        </w:r>
+        <w:r>
+          <w:rPr>
+            <w:rStyle w:val="Hyperlink"/>
+            <w:rFonts w:ascii="Times New Roman" w:eastAsia="Times New Roman" w:hAnsi="Times New Roman" w:cs="Times New Roman"/>
+            <w:sz w:val="27"/>
+            <w:szCs w:val="27"/>
+          </w:rPr>
+          <w:t>nts – FontSpace</w:t>
         </w:r>
       </w:hyperlink>
     </w:p>
@@ -119,6 +174,79 @@
       <w:hyperlink r:id="rId5" w:history="1">
         <w:r>
           <w:rPr>
+            <w:rStyle w:val="Hyperlink"/>
+            <w:rFonts w:ascii="Times New Roman" w:eastAsia="Times New Roman" w:hAnsi="Times New Roman" w:cs="Times New Roman"/>
+            <w:sz w:val="27"/>
+            <w:szCs w:val="27"/>
+          </w:rPr>
+          <w:t>Star Wars Fonts – 9+ Free TTF, OTF, PSD Format Download! _ Free &amp; Premium Templates</w:t>
+        </w:r>
+      </w:hyperlink>
+      <w:r>
+        <w:rPr>
+          <w:rFonts w:ascii="Times New Roman" w:eastAsia="Times New Roman" w:hAnsi="Times New Roman" w:cs="Times New Roman"/>
+          <w:color w:val="000000"/>
+          <w:sz w:val="27"/>
+          <w:szCs w:val="27"/>
+        </w:rPr>
+        <w:t xml:space="preserve"> </w:t>
+      </w:r>
+    </w:p>
+    <w:bookmarkStart w:id="0" w:name="_GoBack"/>
+    <w:bookmarkEnd w:id="0"/>
+    <w:p>
+      <w:pPr>
+        <w:spacing w:after="0" w:line="240" w:lineRule="auto"/>
+        <w:rPr>
+          <w:rFonts w:ascii="Times New Roman" w:eastAsia="Times New Roman" w:hAnsi="Times New Roman" w:cs="Times New Roman"/>
+          <w:color w:val="000000"/>
+          <w:sz w:val="27"/>
+          <w:szCs w:val="27"/>
+        </w:rPr>
+      </w:pPr>
+      <w:r>
+        <w:fldChar w:fldCharType="begin"/>
+      </w:r>
+      <w:r>
+        <w:instrText xml:space="preserve"> HYPERLINK "https://99designs.dk/blog/famous-design/star-wars-logos/" </w:instrText>
+      </w:r>
+      <w:r>
+        <w:fldChar w:fldCharType="separate"/>
+      </w:r>
+      <w:r>
+        <w:rPr>
+          <w:rFonts w:ascii="Times New Roman" w:eastAsia="Times New Roman" w:hAnsi="Times New Roman" w:cs="Times New Roman"/>
+          <w:color w:val="0000FF"/>
+          <w:sz w:val="27"/>
+          <w:szCs w:val="27"/>
+          <w:u w:val="single"/>
+        </w:rPr>
+        <w:t>Star Wars Logos: The evolution of a film icon - 99designs</w:t>
+      </w:r>
+      <w:r>
+        <w:rPr>
+          <w:rFonts w:ascii="Times New Roman" w:eastAsia="Times New Roman" w:hAnsi="Times New Roman" w:cs="Times New Roman"/>
+          <w:color w:val="0000FF"/>
+          <w:sz w:val="27"/>
+          <w:szCs w:val="27"/>
+          <w:u w:val="single"/>
+        </w:rPr>
+        <w:fldChar w:fldCharType="end"/>
+      </w:r>
+    </w:p>
+    <w:p>
+      <w:pPr>
+        <w:spacing w:after="0" w:line="240" w:lineRule="auto"/>
+        <w:rPr>
+          <w:rFonts w:ascii="Times New Roman" w:eastAsia="Times New Roman" w:hAnsi="Times New Roman" w:cs="Times New Roman"/>
+          <w:color w:val="000000"/>
+          <w:sz w:val="27"/>
+          <w:szCs w:val="27"/>
+        </w:rPr>
+      </w:pPr>
+      <w:hyperlink r:id="rId6" w:history="1">
+        <w:r>
+          <w:rPr>
             <w:rFonts w:ascii="Times New Roman" w:eastAsia="Times New Roman" w:hAnsi="Times New Roman" w:cs="Times New Roman"/>
             <w:color w:val="0000FF"/>
             <w:sz w:val="27"/>
@@ -139,7 +267,7 @@
           <w:szCs w:val="27"/>
         </w:rPr>
       </w:pPr>
-      <w:hyperlink r:id="rId6" w:history="1">
+      <w:hyperlink r:id="rId7" w:history="1">
         <w:r>
           <w:rPr>
             <w:rFonts w:ascii="Times New Roman" w:eastAsia="Times New Roman" w:hAnsi="Times New Roman" w:cs="Times New Roman"/>
@@ -162,7 +290,7 @@
           <w:szCs w:val="27"/>
         </w:rPr>
       </w:pPr>
-      <w:hyperlink r:id="rId7" w:history="1">
+      <w:hyperlink r:id="rId8" w:history="1">
         <w:r>
           <w:rPr>
             <w:rFonts w:ascii="Times New Roman" w:eastAsia="Times New Roman" w:hAnsi="Times New Roman" w:cs="Times New Roman"/>
@@ -207,7 +335,7 @@
           <w:szCs w:val="27"/>
         </w:rPr>
       </w:pPr>
-      <w:hyperlink r:id="rId8" w:history="1">
+      <w:hyperlink r:id="rId9" w:history="1">
         <w:r>
           <w:rPr>
             <w:rFonts w:ascii="Times New Roman" w:eastAsia="Times New Roman" w:hAnsi="Times New Roman" w:cs="Times New Roman"/>
@@ -252,7 +380,7 @@
           <w:szCs w:val="27"/>
         </w:rPr>
       </w:pPr>
-      <w:hyperlink r:id="rId9" w:anchor="/rogue-one-2/" w:history="1">
+      <w:hyperlink r:id="rId10" w:anchor="/rogue-one-2/" w:history="1">
         <w:r>
           <w:rPr>
             <w:rFonts w:ascii="Times New Roman" w:eastAsia="Times New Roman" w:hAnsi="Times New Roman" w:cs="Times New Roman"/>
@@ -275,7 +403,7 @@
           <w:szCs w:val="27"/>
         </w:rPr>
       </w:pPr>
-      <w:hyperlink r:id="rId10" w:history="1">
+      <w:hyperlink r:id="rId11" w:history="1">
         <w:r>
           <w:rPr>
             <w:rFonts w:ascii="Times New Roman" w:eastAsia="Times New Roman" w:hAnsi="Times New Roman" w:cs="Times New Roman"/>
@@ -298,7 +426,7 @@
           <w:szCs w:val="27"/>
         </w:rPr>
       </w:pPr>
-      <w:hyperlink r:id="rId11" w:history="1">
+      <w:hyperlink r:id="rId12" w:history="1">
         <w:r>
           <w:rPr>
             <w:rFonts w:ascii="Times New Roman" w:eastAsia="Times New Roman" w:hAnsi="Times New Roman" w:cs="Times New Roman"/>
@@ -321,7 +449,7 @@
           <w:szCs w:val="27"/>
         </w:rPr>
       </w:pPr>
-      <w:hyperlink r:id="rId12" w:history="1">
+      <w:hyperlink r:id="rId13" w:history="1">
         <w:r>
           <w:rPr>
             <w:rFonts w:ascii="Times New Roman" w:eastAsia="Times New Roman" w:hAnsi="Times New Roman" w:cs="Times New Roman"/>
@@ -344,7 +472,7 @@
           <w:szCs w:val="27"/>
         </w:rPr>
       </w:pPr>
-      <w:hyperlink r:id="rId13" w:history="1">
+      <w:hyperlink r:id="rId14" w:history="1">
         <w:r>
           <w:rPr>
             <w:rFonts w:ascii="Times New Roman" w:eastAsia="Times New Roman" w:hAnsi="Times New Roman" w:cs="Times New Roman"/>
@@ -389,7 +517,7 @@
           <w:szCs w:val="27"/>
         </w:rPr>
       </w:pPr>
-      <w:hyperlink r:id="rId14" w:history="1">
+      <w:hyperlink r:id="rId15" w:history="1">
         <w:r>
           <w:rPr>
             <w:rFonts w:ascii="Times New Roman" w:eastAsia="Times New Roman" w:hAnsi="Times New Roman" w:cs="Times New Roman"/>
@@ -425,7 +553,7 @@
       </w:hyperlink>
     </w:p>
     <w:p>
-      <w:hyperlink r:id="rId15" w:history="1">
+      <w:hyperlink r:id="rId16" w:history="1">
         <w:r>
           <w:rPr>
             <w:rStyle w:val="Hyperlink"/>
@@ -435,11 +563,9 @@
           <w:t>All 6 Star Wars locations movie poster art print movie art fan</w:t>
         </w:r>
       </w:hyperlink>
-      <w:bookmarkStart w:id="0" w:name="_GoBack"/>
-      <w:bookmarkEnd w:id="0"/>
     </w:p>
     <w:sectPr>
-      <w:pgSz w:w="12240" w:h="15840"/>
+      <w:pgSz w:w="15840" w:h="12240" w:orient="landscape"/>
       <w:pgMar w:top="1440" w:right="1440" w:bottom="1440" w:left="1440" w:header="720" w:footer="720" w:gutter="0"/>
       <w:cols w:space="720"/>
       <w:docGrid w:linePitch="360"/>
@@ -877,11 +1003,34 @@
     <w:name w:val="Hyperlink"/>
     <w:basedOn w:val="DefaultParagraphFont"/>
     <w:uiPriority w:val="99"/>
-    <w:semiHidden/>
     <w:unhideWhenUsed/>
     <w:rsid w:val="00E54C08"/>
     <w:rPr>
       <w:color w:val="0000FF"/>
+      <w:u w:val="single"/>
+    </w:rPr>
+  </w:style>
+  <w:style w:type="character" w:styleId="UnresolvedMention">
+    <w:name w:val="Unresolved Mention"/>
+    <w:basedOn w:val="DefaultParagraphFont"/>
+    <w:uiPriority w:val="99"/>
+    <w:semiHidden/>
+    <w:unhideWhenUsed/>
+    <w:rsid w:val="004B0B43"/>
+    <w:rPr>
+      <w:color w:val="808080"/>
+      <w:shd w:val="clear" w:color="auto" w:fill="E6E6E6"/>
+    </w:rPr>
+  </w:style>
+  <w:style w:type="character" w:styleId="FollowedHyperlink">
+    <w:name w:val="FollowedHyperlink"/>
+    <w:basedOn w:val="DefaultParagraphFont"/>
+    <w:uiPriority w:val="99"/>
+    <w:semiHidden/>
+    <w:unhideWhenUsed/>
+    <w:rsid w:val="004B0B43"/>
+    <w:rPr>
+      <w:color w:val="954F72" w:themeColor="followedHyperlink"/>
       <w:u w:val="single"/>
     </w:rPr>
   </w:style>

</xml_diff>